<commit_message>
updated report and created pdf
</commit_message>
<xml_diff>
--- a/Survey of different Algorithms to find Tandem Repeats.docx
+++ b/Survey of different Algorithms to find Tandem Repeats.docx
@@ -240,7 +240,7 @@
       <w:bookmarkStart w:id="1" w:name="_Hlk26212163"/>
       <w:r>
         <w:rPr>
-          <w:sz w:val="28"/>
+          <w:szCs w:val="20"/>
         </w:rPr>
         <w:t>I</w:t>
       </w:r>
@@ -739,7 +739,21 @@
         <w:rPr>
           <w:i/>
         </w:rPr>
-        <w:t xml:space="preserve">For i from 1 to m-1 do </w:t>
+        <w:t xml:space="preserve">For </w:t>
+      </w:r>
+      <w:proofErr w:type="spellStart"/>
+      <w:r>
+        <w:rPr>
+          <w:i/>
+        </w:rPr>
+        <w:t>i</w:t>
+      </w:r>
+      <w:proofErr w:type="spellEnd"/>
+      <w:r>
+        <w:rPr>
+          <w:i/>
+        </w:rPr>
+        <w:t xml:space="preserve"> from 1 to m-1 do </w:t>
       </w:r>
     </w:p>
     <w:p>
@@ -803,7 +817,35 @@
         <w:rPr>
           <w:i/>
         </w:rPr>
-        <w:t xml:space="preserve">Find the end of the path from the root labelled S[j..i] in the current tree. If needed, extend that path by adding character S[i+l] if it is not there already </w:t>
+        <w:t>Find the end of the path from the root labelled S[j..</w:t>
+      </w:r>
+      <w:proofErr w:type="spellStart"/>
+      <w:r>
+        <w:rPr>
+          <w:i/>
+        </w:rPr>
+        <w:t>i</w:t>
+      </w:r>
+      <w:proofErr w:type="spellEnd"/>
+      <w:r>
+        <w:rPr>
+          <w:i/>
+        </w:rPr>
+        <w:t>] in the current tree. If needed, extend that path by adding character S[</w:t>
+      </w:r>
+      <w:proofErr w:type="spellStart"/>
+      <w:r>
+        <w:rPr>
+          <w:i/>
+        </w:rPr>
+        <w:t>i+l</w:t>
+      </w:r>
+      <w:proofErr w:type="spellEnd"/>
+      <w:r>
+        <w:rPr>
+          <w:i/>
+        </w:rPr>
+        <w:t xml:space="preserve">] if it is not there already </w:t>
       </w:r>
     </w:p>
     <w:p>
@@ -2397,7 +2439,23 @@
         <w:t>for</w:t>
       </w:r>
       <w:r>
-        <w:t xml:space="preserve"> (i=0 to n) </w:t>
+        <w:t xml:space="preserve"> (</w:t>
+      </w:r>
+      <w:proofErr w:type="spellStart"/>
+      <w:r>
+        <w:t>i</w:t>
+      </w:r>
+      <w:proofErr w:type="spellEnd"/>
+      <w:r>
+        <w:t xml:space="preserve">=0 </w:t>
+      </w:r>
+      <w:proofErr w:type="spellStart"/>
+      <w:r>
+        <w:t>to n</w:t>
+      </w:r>
+      <w:proofErr w:type="spellEnd"/>
+      <w:r>
+        <w:t xml:space="preserve">) </w:t>
       </w:r>
     </w:p>
     <w:p>
@@ -2411,7 +2469,15 @@
         <w:ind w:right="0"/>
       </w:pPr>
       <w:r>
-        <w:t xml:space="preserve">Score [0, i] = 0;     </w:t>
+        <w:t xml:space="preserve">Score [0, </w:t>
+      </w:r>
+      <w:proofErr w:type="spellStart"/>
+      <w:r>
+        <w:t>i</w:t>
+      </w:r>
+      <w:proofErr w:type="spellEnd"/>
+      <w:r>
+        <w:t xml:space="preserve">] = 0;     </w:t>
       </w:r>
     </w:p>
     <w:p>
@@ -2425,7 +2491,23 @@
         <w:ind w:right="0"/>
       </w:pPr>
       <w:r>
-        <w:t xml:space="preserve">Score [i, i] = 0; </w:t>
+        <w:t>Score [</w:t>
+      </w:r>
+      <w:proofErr w:type="spellStart"/>
+      <w:r>
+        <w:t>i</w:t>
+      </w:r>
+      <w:proofErr w:type="spellEnd"/>
+      <w:r>
+        <w:t xml:space="preserve">, </w:t>
+      </w:r>
+      <w:proofErr w:type="spellStart"/>
+      <w:r>
+        <w:t>i</w:t>
+      </w:r>
+      <w:proofErr w:type="spellEnd"/>
+      <w:r>
+        <w:t xml:space="preserve">] = 0; </w:t>
       </w:r>
     </w:p>
     <w:p>
@@ -2440,7 +2522,15 @@
         <w:t>for</w:t>
       </w:r>
       <w:r>
-        <w:t xml:space="preserve"> (i=1to n) </w:t>
+        <w:t xml:space="preserve"> (</w:t>
+      </w:r>
+      <w:proofErr w:type="spellStart"/>
+      <w:r>
+        <w:t>i</w:t>
+      </w:r>
+      <w:proofErr w:type="spellEnd"/>
+      <w:r>
+        <w:t xml:space="preserve">=1to n) </w:t>
       </w:r>
     </w:p>
     <w:p>
@@ -2458,7 +2548,15 @@
         <w:t>for</w:t>
       </w:r>
       <w:r>
-        <w:t xml:space="preserve"> (j=i+1 to n) </w:t>
+        <w:t xml:space="preserve"> (j=i+1 </w:t>
+      </w:r>
+      <w:proofErr w:type="spellStart"/>
+      <w:r>
+        <w:t>to n</w:t>
+      </w:r>
+      <w:proofErr w:type="spellEnd"/>
+      <w:r>
+        <w:t xml:space="preserve">) </w:t>
       </w:r>
     </w:p>
     <w:p>
@@ -2478,7 +2576,23 @@
         <w:t>if</w:t>
       </w:r>
       <w:r>
-        <w:t xml:space="preserve">  (charAt(i-1)==charAt(j-1)</w:t>
+        <w:t xml:space="preserve">  (</w:t>
+      </w:r>
+      <w:proofErr w:type="spellStart"/>
+      <w:r>
+        <w:t>charAt</w:t>
+      </w:r>
+      <w:proofErr w:type="spellEnd"/>
+      <w:r>
+        <w:t>(i-1)==</w:t>
+      </w:r>
+      <w:proofErr w:type="spellStart"/>
+      <w:r>
+        <w:t>charAt</w:t>
+      </w:r>
+      <w:proofErr w:type="spellEnd"/>
+      <w:r>
+        <w:t>(j-1)</w:t>
       </w:r>
       <w:r>
         <w:t>)</w:t>
@@ -2498,7 +2612,15 @@
         </w:rPr>
       </w:pPr>
       <w:r>
-        <w:t xml:space="preserve">Score [i, j] = Score [i-1, j-1] + 1; </w:t>
+        <w:t>Score [</w:t>
+      </w:r>
+      <w:proofErr w:type="spellStart"/>
+      <w:r>
+        <w:t>i</w:t>
+      </w:r>
+      <w:proofErr w:type="spellEnd"/>
+      <w:r>
+        <w:t xml:space="preserve">, j] = Score [i-1, j-1] + 1; </w:t>
       </w:r>
       <w:r>
         <w:rPr>
@@ -2533,7 +2655,15 @@
         <w:ind w:left="1287" w:right="0"/>
       </w:pPr>
       <w:r>
-        <w:t xml:space="preserve">Score [i, j] =0; </w:t>
+        <w:t>Score [</w:t>
+      </w:r>
+      <w:proofErr w:type="spellStart"/>
+      <w:r>
+        <w:t>i</w:t>
+      </w:r>
+      <w:proofErr w:type="spellEnd"/>
+      <w:r>
+        <w:t xml:space="preserve">, j] =0; </w:t>
       </w:r>
     </w:p>
     <w:p>
@@ -7573,7 +7703,28 @@
           <w:iCs/>
           <w:szCs w:val="28"/>
         </w:rPr>
-        <w:t xml:space="preserve">Brute force is not included in the above graphs as the execution time is very large. Execution time of dynamic programming also increases rapidly compared to other suffix-based methods. </w:t>
+        <w:t>Brute force</w:t>
+      </w:r>
+      <w:r>
+        <w:rPr>
+          <w:iCs/>
+          <w:szCs w:val="28"/>
+        </w:rPr>
+        <w:t>, with its exponential time complexity and quadratic space complexity is not practical as input sequence length increases.</w:t>
+      </w:r>
+      <w:r>
+        <w:rPr>
+          <w:iCs/>
+          <w:szCs w:val="28"/>
+        </w:rPr>
+        <w:t xml:space="preserve"> Execution time of dynamic programming </w:t>
+      </w:r>
+      <w:r>
+        <w:rPr>
+          <w:iCs/>
+          <w:szCs w:val="28"/>
+        </w:rPr>
+        <w:t xml:space="preserve">is better compared to brute force but is limited by its quadratic space complexity. </w:t>
       </w:r>
     </w:p>
     <w:p>
@@ -7585,6 +7736,27 @@
           <w:szCs w:val="28"/>
         </w:rPr>
       </w:pPr>
+      <w:r>
+        <w:rPr>
+          <w:iCs/>
+          <w:szCs w:val="28"/>
+        </w:rPr>
+        <w:t>All of the suffix</w:t>
+      </w:r>
+      <w:r>
+        <w:rPr>
+          <w:iCs/>
+          <w:szCs w:val="28"/>
+        </w:rPr>
+        <w:t>-</w:t>
+      </w:r>
+      <w:r>
+        <w:rPr>
+          <w:iCs/>
+          <w:szCs w:val="28"/>
+        </w:rPr>
+        <w:t xml:space="preserve">based methods have improved space complexities. </w:t>
+      </w:r>
     </w:p>
     <w:p>
       <w:pPr>
@@ -7600,17 +7772,38 @@
           <w:iCs/>
           <w:szCs w:val="28"/>
         </w:rPr>
-        <w:t xml:space="preserve">Among the suffix-based methods, Suffix Tree initially appears to be performing well, but, Suffix array with Manbers and Myer’s sorting algorithm is faster for larger inputs.  </w:t>
-      </w:r>
-    </w:p>
-    <w:p>
-      <w:pPr>
-        <w:spacing w:after="64" w:line="259" w:lineRule="auto"/>
-        <w:ind w:right="0" w:firstLine="0"/>
-        <w:rPr>
-          <w:sz w:val="19"/>
-        </w:rPr>
-      </w:pPr>
+        <w:t xml:space="preserve">Among </w:t>
+      </w:r>
+      <w:r>
+        <w:rPr>
+          <w:iCs/>
+          <w:szCs w:val="28"/>
+        </w:rPr>
+        <w:t>them</w:t>
+      </w:r>
+      <w:r>
+        <w:rPr>
+          <w:iCs/>
+          <w:szCs w:val="28"/>
+        </w:rPr>
+        <w:t xml:space="preserve">, Suffix Tree initially appears to be </w:t>
+      </w:r>
+      <w:r>
+        <w:rPr>
+          <w:iCs/>
+          <w:szCs w:val="28"/>
+        </w:rPr>
+        <w:t>faster</w:t>
+      </w:r>
+      <w:r>
+        <w:rPr>
+          <w:iCs/>
+          <w:szCs w:val="28"/>
+        </w:rPr>
+        <w:t xml:space="preserve">, but, Suffix array with Manbers and Myer’s sorting algorithm is faster for larger inputs.  </w:t>
+      </w:r>
+      <w:bookmarkStart w:id="2" w:name="_GoBack"/>
+      <w:bookmarkEnd w:id="2"/>
     </w:p>
     <w:p>
       <w:pPr>
@@ -7714,11 +7907,11 @@
         <w:t>,</w:t>
       </w:r>
       <w:r>
-        <w:t xml:space="preserve"> partly responsible for Suffix Array and Suffix Tree. Charan was responsible for gathering different datasets, partly responsible for Suffix array and Suffix Array with Manbers and Myer’s algorithm. Saideep was responsible for summarizing all the results and plotting the graphs, partly responsible for Dynamic programming, Suffix Tree and Suffix </w:t>
+        <w:t xml:space="preserve"> partly responsible for Suffix Array and Suffix Tree. Charan was responsible for gathering different datasets, partly responsible for Suffix array and Suffix Array with Manbers and Myer’s algorithm. Saideep was responsible for summarizing all the results and plotting the graphs, partly responsible </w:t>
       </w:r>
       <w:r>
         <w:lastRenderedPageBreak/>
-        <w:t xml:space="preserve">Array with Manbers and Myer’s algorithm. </w:t>
+        <w:t xml:space="preserve">for Dynamic programming, Suffix Tree and Suffix Array with Manbers and Myer’s algorithm. </w:t>
       </w:r>
       <w:r>
         <w:t>Finally</w:t>
@@ -7742,8 +7935,6 @@
         </w:rPr>
         <w:t>X</w:t>
       </w:r>
-      <w:bookmarkStart w:id="2" w:name="_GoBack"/>
-      <w:bookmarkEnd w:id="2"/>
       <w:r>
         <w:rPr>
           <w:szCs w:val="28"/>
@@ -7793,7 +7984,27 @@
           <w:sz w:val="18"/>
           <w:szCs w:val="16"/>
         </w:rPr>
-        <w:t>Notes on Suffix Sorting, N. Jesper Larrson, Lund University, Sweden</w:t>
+        <w:t xml:space="preserve">Notes on Suffix Sorting, N. Jesper </w:t>
+      </w:r>
+      <w:proofErr w:type="spellStart"/>
+      <w:r>
+        <w:rPr>
+          <w:i/>
+          <w:iCs/>
+          <w:sz w:val="18"/>
+          <w:szCs w:val="16"/>
+        </w:rPr>
+        <w:t>Larrson</w:t>
+      </w:r>
+      <w:proofErr w:type="spellEnd"/>
+      <w:r>
+        <w:rPr>
+          <w:i/>
+          <w:iCs/>
+          <w:sz w:val="18"/>
+          <w:szCs w:val="16"/>
+        </w:rPr>
+        <w:t>, Lund University, Sweden</w:t>
       </w:r>
     </w:p>
     <w:p>
@@ -7904,8 +8115,39 @@
           <w:sz w:val="18"/>
           <w:szCs w:val="16"/>
         </w:rPr>
-        <w:t>Simple and Flexible Detection of Contiguous Repeats Using a Suffix Tree  - by Jens Stoye and Dan Gusfield</w:t>
-      </w:r>
+        <w:t xml:space="preserve">Simple and Flexible Detection of Contiguous Repeats Using a Suffix Tree  - by Jens </w:t>
+      </w:r>
+      <w:proofErr w:type="spellStart"/>
+      <w:r>
+        <w:rPr>
+          <w:i/>
+          <w:iCs/>
+          <w:sz w:val="18"/>
+          <w:szCs w:val="16"/>
+        </w:rPr>
+        <w:t>Stoye</w:t>
+      </w:r>
+      <w:proofErr w:type="spellEnd"/>
+      <w:r>
+        <w:rPr>
+          <w:i/>
+          <w:iCs/>
+          <w:sz w:val="18"/>
+          <w:szCs w:val="16"/>
+        </w:rPr>
+        <w:t xml:space="preserve"> and Dan </w:t>
+      </w:r>
+      <w:proofErr w:type="spellStart"/>
+      <w:r>
+        <w:rPr>
+          <w:i/>
+          <w:iCs/>
+          <w:sz w:val="18"/>
+          <w:szCs w:val="16"/>
+        </w:rPr>
+        <w:t>Gusfield</w:t>
+      </w:r>
+      <w:proofErr w:type="spellEnd"/>
     </w:p>
     <w:p>
       <w:pPr>
@@ -9312,8 +9554,8 @@
   <w:abstractNum w:abstractNumId="10" w15:restartNumberingAfterBreak="0">
     <w:nsid w:val="735B3841"/>
     <w:multiLevelType w:val="hybridMultilevel"/>
-    <w:tmpl w:val="FF62E7A0"/>
-    <w:lvl w:ilvl="0" w:tplc="FAF4FF9E">
+    <w:tmpl w:val="0152E082"/>
+    <w:lvl w:ilvl="0" w:tplc="61CC6850">
       <w:start w:val="1"/>
       <w:numFmt w:val="upperRoman"/>
       <w:lvlText w:val="%1."/>
@@ -9323,7 +9565,10 @@
       </w:pPr>
       <w:rPr>
         <w:rFonts w:hint="default"/>
-        <w:sz w:val="28"/>
+        <w:b w:val="0"/>
+        <w:bCs w:val="0"/>
+        <w:sz w:val="24"/>
+        <w:szCs w:val="20"/>
       </w:rPr>
     </w:lvl>
     <w:lvl w:ilvl="1" w:tplc="40090019" w:tentative="1">
@@ -10852,7 +11097,7 @@
 </file>
 
 <file path=customXml/itemProps1.xml><?xml version="1.0" encoding="utf-8"?>
-<ds:datastoreItem xmlns:ds="http://schemas.openxmlformats.org/officeDocument/2006/customXml" ds:itemID="{0E606308-8534-4E97-9399-10C84D21F249}">
+<ds:datastoreItem xmlns:ds="http://schemas.openxmlformats.org/officeDocument/2006/customXml" ds:itemID="{EB2B1484-92C8-4F49-9BCB-E8B28C9B2BFF}">
   <ds:schemaRefs>
     <ds:schemaRef ds:uri="http://schemas.openxmlformats.org/officeDocument/2006/bibliography"/>
   </ds:schemaRefs>

</xml_diff>